<commit_message>
I have decided to re-start writing the Game Design Document and I have named it Game Two - New GDD. I have done this to fix the headers that were all over the place and I wanted to have a clearer method of doing headers. Small thing, but big thing when you realise that I was spending more time doing the headers and indentation than I was on the actual writing of the document.
</commit_message>
<xml_diff>
--- a/Game Two - Game Design Document.docx
+++ b/Game Two - Game Design Document.docx
@@ -4,6 +4,13 @@
   <w:body>
     <w:sdt>
       <w:sdtPr>
+        <w:rPr>
+          <w:rFonts w:asciiTheme="minorHAnsi" w:eastAsiaTheme="minorEastAsia" w:hAnsiTheme="minorHAnsi" w:cstheme="minorBidi"/>
+          <w:color w:val="auto"/>
+          <w:sz w:val="22"/>
+          <w:szCs w:val="22"/>
+          <w:lang w:val="en-IE" w:eastAsia="en-IE"/>
+        </w:rPr>
         <w:id w:val="15108876"/>
         <w:docPartObj>
           <w:docPartGallery w:val="Table of Contents"/>
@@ -12,13 +19,8 @@
       </w:sdtPr>
       <w:sdtEndPr>
         <w:rPr>
-          <w:rFonts w:asciiTheme="minorHAnsi" w:eastAsiaTheme="minorEastAsia" w:hAnsiTheme="minorHAnsi" w:cstheme="minorBidi"/>
           <w:b w:val="0"/>
           <w:bCs w:val="0"/>
-          <w:color w:val="auto"/>
-          <w:sz w:val="22"/>
-          <w:szCs w:val="22"/>
-          <w:lang w:val="en-IE" w:eastAsia="en-IE"/>
         </w:rPr>
       </w:sdtEndPr>
       <w:sdtContent>
@@ -1216,14 +1218,12 @@
       <w:bookmarkStart w:id="0" w:name="_Toc11113345"/>
       <w:r>
         <w:lastRenderedPageBreak/>
-        <w:t>Game Overview</w:t>
+        <w:t xml:space="preserve">Game </w:t>
+      </w:r>
+      <w:r>
+        <w:t>Overview</w:t>
       </w:r>
       <w:bookmarkEnd w:id="0"/>
-    </w:p>
-    <w:p>
-      <w:pPr>
-        <w:pStyle w:val="NoSpacing"/>
-      </w:pPr>
     </w:p>
     <w:p>
       <w:pPr>
@@ -1391,7 +1391,13 @@
       </w:pPr>
       <w:bookmarkStart w:id="8" w:name="_Toc11113353"/>
       <w:r>
-        <w:t>Game Background &amp; Game Flow</w:t>
+        <w:t xml:space="preserve">Game </w:t>
+      </w:r>
+      <w:r>
+        <w:t>Background</w:t>
+      </w:r>
+      <w:r>
+        <w:t xml:space="preserve"> &amp; Game Flow</w:t>
       </w:r>
       <w:bookmarkEnd w:id="8"/>
     </w:p>
@@ -1522,6 +1528,127 @@
         <w:t>Game Logic</w:t>
       </w:r>
       <w:bookmarkEnd w:id="17"/>
+      <w:r>
+        <w:t>:</w:t>
+      </w:r>
+    </w:p>
+    <w:p>
+      <w:pPr>
+        <w:pStyle w:val="ListParagraph"/>
+        <w:numPr>
+          <w:ilvl w:val="0"/>
+          <w:numId w:val="6"/>
+        </w:numPr>
+      </w:pPr>
+      <w:r>
+        <w:t>Will object have “life” like hit points? Can items be used up or “break”. If I have a gun if it shoots too many bullets it will break? Like in Minecraft, will an axe break if i use it too many times?</w:t>
+      </w:r>
+    </w:p>
+    <w:p>
+      <w:pPr>
+        <w:pStyle w:val="ListParagraph"/>
+        <w:numPr>
+          <w:ilvl w:val="0"/>
+          <w:numId w:val="6"/>
+        </w:numPr>
+      </w:pPr>
+      <w:r>
+        <w:t>Player cannot lift things that are too heavy – will items have weight?</w:t>
+      </w:r>
+      <w:r>
+        <w:t xml:space="preserve"> </w:t>
+      </w:r>
+    </w:p>
+    <w:p>
+      <w:pPr>
+        <w:pStyle w:val="ListParagraph"/>
+        <w:numPr>
+          <w:ilvl w:val="0"/>
+          <w:numId w:val="6"/>
+        </w:numPr>
+      </w:pPr>
+      <w:r>
+        <w:t>Can player run faster than character in real life?</w:t>
+      </w:r>
+    </w:p>
+    <w:p>
+      <w:pPr>
+        <w:pStyle w:val="ListParagraph"/>
+        <w:numPr>
+          <w:ilvl w:val="0"/>
+          <w:numId w:val="6"/>
+        </w:numPr>
+      </w:pPr>
+      <w:r>
+        <w:t>Enemies have basically same rules to follow as player.</w:t>
+      </w:r>
+    </w:p>
+    <w:p/>
+    <w:p>
+      <w:pPr>
+        <w:pStyle w:val="Heading2"/>
+      </w:pPr>
+      <w:r>
+        <w:lastRenderedPageBreak/>
+        <w:t>Mechanics:</w:t>
+      </w:r>
+    </w:p>
+    <w:p>
+      <w:pPr>
+        <w:pStyle w:val="ListParagraph"/>
+        <w:numPr>
+          <w:ilvl w:val="2"/>
+          <w:numId w:val="4"/>
+        </w:numPr>
+      </w:pPr>
+    </w:p>
+    <w:p>
+      <w:pPr>
+        <w:pStyle w:val="Heading3"/>
+        <w:numPr>
+          <w:ilvl w:val="1"/>
+          <w:numId w:val="4"/>
+        </w:numPr>
+      </w:pPr>
+      <w:r>
+        <w:t>Player cannot go to the next level without completing the previous level.</w:t>
+      </w:r>
+    </w:p>
+    <w:p>
+      <w:pPr>
+        <w:pStyle w:val="ListParagraph"/>
+        <w:numPr>
+          <w:ilvl w:val="0"/>
+          <w:numId w:val="6"/>
+        </w:numPr>
+      </w:pPr>
+      <w:r>
+        <w:t>Player cannot run through walls, windows, doors, barriers that are closed.</w:t>
+      </w:r>
+    </w:p>
+    <w:p>
+      <w:pPr>
+        <w:pStyle w:val="ListParagraph"/>
+        <w:numPr>
+          <w:ilvl w:val="0"/>
+          <w:numId w:val="6"/>
+        </w:numPr>
+      </w:pPr>
+      <w:r>
+        <w:t>Player cannot jump too high.</w:t>
+      </w:r>
+    </w:p>
+    <w:p>
+      <w:pPr>
+        <w:pStyle w:val="ListParagraph"/>
+        <w:numPr>
+          <w:ilvl w:val="0"/>
+          <w:numId w:val="6"/>
+        </w:numPr>
+      </w:pPr>
+      <w:r>
+        <w:t xml:space="preserve">Player view is of right side of protagonist. </w:t>
+      </w:r>
     </w:p>
     <w:p/>
     <w:sectPr>
@@ -1832,13 +1959,13 @@
   </w:abstractNum>
   <w:abstractNum w:abstractNumId="1">
     <w:nsid w:val="1C231A1E"/>
-    <w:multiLevelType w:val="hybridMultilevel"/>
-    <w:tmpl w:val="001EF60E"/>
-    <w:lvl w:ilvl="0" w:tplc="09B25B12">
+    <w:multiLevelType w:val="multilevel"/>
+    <w:tmpl w:val="EA02EB4C"/>
+    <w:lvl w:ilvl="0">
       <w:start w:val="1"/>
       <w:numFmt w:val="decimal"/>
       <w:pStyle w:val="Heading1"/>
-      <w:lvlText w:val="Section %1."/>
+      <w:lvlText w:val="%1."/>
       <w:lvlJc w:val="left"/>
       <w:pPr>
         <w:ind w:left="360" w:hanging="360"/>
@@ -1872,80 +1999,193 @@
         <w:lang/>
       </w:rPr>
     </w:lvl>
-    <w:lvl w:ilvl="1" w:tplc="18090019" w:tentative="1">
-      <w:start w:val="1"/>
-      <w:numFmt w:val="lowerLetter"/>
-      <w:lvlText w:val="%2."/>
-      <w:lvlJc w:val="left"/>
-      <w:pPr>
-        <w:ind w:left="1080" w:hanging="360"/>
-      </w:pPr>
-    </w:lvl>
-    <w:lvl w:ilvl="2" w:tplc="1809001B" w:tentative="1">
-      <w:start w:val="1"/>
-      <w:numFmt w:val="lowerRoman"/>
-      <w:lvlText w:val="%3."/>
-      <w:lvlJc w:val="right"/>
-      <w:pPr>
-        <w:ind w:left="1800" w:hanging="180"/>
-      </w:pPr>
-    </w:lvl>
-    <w:lvl w:ilvl="3" w:tplc="1809000F" w:tentative="1">
+    <w:lvl w:ilvl="1">
       <w:start w:val="1"/>
       <w:numFmt w:val="decimal"/>
-      <w:lvlText w:val="%4."/>
-      <w:lvlJc w:val="left"/>
-      <w:pPr>
-        <w:ind w:left="2520" w:hanging="360"/>
-      </w:pPr>
-    </w:lvl>
-    <w:lvl w:ilvl="4" w:tplc="18090019" w:tentative="1">
-      <w:start w:val="1"/>
-      <w:numFmt w:val="lowerLetter"/>
-      <w:lvlText w:val="%5."/>
-      <w:lvlJc w:val="left"/>
-      <w:pPr>
-        <w:ind w:left="3240" w:hanging="360"/>
-      </w:pPr>
-    </w:lvl>
-    <w:lvl w:ilvl="5" w:tplc="1809001B" w:tentative="1">
-      <w:start w:val="1"/>
-      <w:numFmt w:val="lowerRoman"/>
-      <w:lvlText w:val="%6."/>
-      <w:lvlJc w:val="right"/>
-      <w:pPr>
-        <w:ind w:left="3960" w:hanging="180"/>
-      </w:pPr>
-    </w:lvl>
-    <w:lvl w:ilvl="6" w:tplc="1809000F" w:tentative="1">
+      <w:lvlText w:val="%1.%2."/>
+      <w:lvlJc w:val="left"/>
+      <w:pPr>
+        <w:ind w:left="792" w:hanging="432"/>
+      </w:pPr>
+    </w:lvl>
+    <w:lvl w:ilvl="2">
       <w:start w:val="1"/>
       <w:numFmt w:val="decimal"/>
-      <w:lvlText w:val="%7."/>
-      <w:lvlJc w:val="left"/>
-      <w:pPr>
-        <w:ind w:left="4680" w:hanging="360"/>
-      </w:pPr>
-    </w:lvl>
-    <w:lvl w:ilvl="7" w:tplc="18090019" w:tentative="1">
-      <w:start w:val="1"/>
-      <w:numFmt w:val="lowerLetter"/>
-      <w:lvlText w:val="%8."/>
-      <w:lvlJc w:val="left"/>
-      <w:pPr>
-        <w:ind w:left="5400" w:hanging="360"/>
-      </w:pPr>
-    </w:lvl>
-    <w:lvl w:ilvl="8" w:tplc="1809001B" w:tentative="1">
-      <w:start w:val="1"/>
-      <w:numFmt w:val="lowerRoman"/>
-      <w:lvlText w:val="%9."/>
-      <w:lvlJc w:val="right"/>
-      <w:pPr>
-        <w:ind w:left="6120" w:hanging="180"/>
+      <w:lvlText w:val="%1.%2.%3."/>
+      <w:lvlJc w:val="left"/>
+      <w:pPr>
+        <w:ind w:left="1224" w:hanging="504"/>
+      </w:pPr>
+    </w:lvl>
+    <w:lvl w:ilvl="3">
+      <w:start w:val="1"/>
+      <w:numFmt w:val="decimal"/>
+      <w:lvlText w:val="%1.%2.%3.%4."/>
+      <w:lvlJc w:val="left"/>
+      <w:pPr>
+        <w:ind w:left="1728" w:hanging="648"/>
+      </w:pPr>
+    </w:lvl>
+    <w:lvl w:ilvl="4">
+      <w:start w:val="1"/>
+      <w:numFmt w:val="decimal"/>
+      <w:lvlText w:val="%1.%2.%3.%4.%5."/>
+      <w:lvlJc w:val="left"/>
+      <w:pPr>
+        <w:ind w:left="2232" w:hanging="792"/>
+      </w:pPr>
+    </w:lvl>
+    <w:lvl w:ilvl="5">
+      <w:start w:val="1"/>
+      <w:numFmt w:val="decimal"/>
+      <w:lvlText w:val="%1.%2.%3.%4.%5.%6."/>
+      <w:lvlJc w:val="left"/>
+      <w:pPr>
+        <w:ind w:left="2736" w:hanging="936"/>
+      </w:pPr>
+    </w:lvl>
+    <w:lvl w:ilvl="6">
+      <w:start w:val="1"/>
+      <w:numFmt w:val="decimal"/>
+      <w:lvlText w:val="%1.%2.%3.%4.%5.%6.%7."/>
+      <w:lvlJc w:val="left"/>
+      <w:pPr>
+        <w:ind w:left="3240" w:hanging="1080"/>
+      </w:pPr>
+    </w:lvl>
+    <w:lvl w:ilvl="7">
+      <w:start w:val="1"/>
+      <w:numFmt w:val="decimal"/>
+      <w:lvlText w:val="%1.%2.%3.%4.%5.%6.%7.%8."/>
+      <w:lvlJc w:val="left"/>
+      <w:pPr>
+        <w:ind w:left="3744" w:hanging="1224"/>
+      </w:pPr>
+    </w:lvl>
+    <w:lvl w:ilvl="8">
+      <w:start w:val="1"/>
+      <w:numFmt w:val="decimal"/>
+      <w:lvlText w:val="%1.%2.%3.%4.%5.%6.%7.%8.%9."/>
+      <w:lvlJc w:val="left"/>
+      <w:pPr>
+        <w:ind w:left="4320" w:hanging="1440"/>
       </w:pPr>
     </w:lvl>
   </w:abstractNum>
   <w:abstractNum w:abstractNumId="2">
+    <w:nsid w:val="33310D9E"/>
+    <w:multiLevelType w:val="hybridMultilevel"/>
+    <w:tmpl w:val="3ACE8286"/>
+    <w:lvl w:ilvl="0" w:tplc="18090001">
+      <w:start w:val="1"/>
+      <w:numFmt w:val="bullet"/>
+      <w:lvlText w:val=""/>
+      <w:lvlJc w:val="left"/>
+      <w:pPr>
+        <w:ind w:left="720" w:hanging="360"/>
+      </w:pPr>
+      <w:rPr>
+        <w:rFonts w:ascii="Symbol" w:hAnsi="Symbol" w:hint="default"/>
+      </w:rPr>
+    </w:lvl>
+    <w:lvl w:ilvl="1" w:tplc="18090003" w:tentative="1">
+      <w:start w:val="1"/>
+      <w:numFmt w:val="bullet"/>
+      <w:lvlText w:val="o"/>
+      <w:lvlJc w:val="left"/>
+      <w:pPr>
+        <w:ind w:left="1440" w:hanging="360"/>
+      </w:pPr>
+      <w:rPr>
+        <w:rFonts w:ascii="Courier New" w:hAnsi="Courier New" w:cs="Courier New" w:hint="default"/>
+      </w:rPr>
+    </w:lvl>
+    <w:lvl w:ilvl="2" w:tplc="18090005" w:tentative="1">
+      <w:start w:val="1"/>
+      <w:numFmt w:val="bullet"/>
+      <w:lvlText w:val=""/>
+      <w:lvlJc w:val="left"/>
+      <w:pPr>
+        <w:ind w:left="2160" w:hanging="360"/>
+      </w:pPr>
+      <w:rPr>
+        <w:rFonts w:ascii="Wingdings" w:hAnsi="Wingdings" w:hint="default"/>
+      </w:rPr>
+    </w:lvl>
+    <w:lvl w:ilvl="3" w:tplc="18090001" w:tentative="1">
+      <w:start w:val="1"/>
+      <w:numFmt w:val="bullet"/>
+      <w:lvlText w:val=""/>
+      <w:lvlJc w:val="left"/>
+      <w:pPr>
+        <w:ind w:left="2880" w:hanging="360"/>
+      </w:pPr>
+      <w:rPr>
+        <w:rFonts w:ascii="Symbol" w:hAnsi="Symbol" w:hint="default"/>
+      </w:rPr>
+    </w:lvl>
+    <w:lvl w:ilvl="4" w:tplc="18090003" w:tentative="1">
+      <w:start w:val="1"/>
+      <w:numFmt w:val="bullet"/>
+      <w:lvlText w:val="o"/>
+      <w:lvlJc w:val="left"/>
+      <w:pPr>
+        <w:ind w:left="3600" w:hanging="360"/>
+      </w:pPr>
+      <w:rPr>
+        <w:rFonts w:ascii="Courier New" w:hAnsi="Courier New" w:cs="Courier New" w:hint="default"/>
+      </w:rPr>
+    </w:lvl>
+    <w:lvl w:ilvl="5" w:tplc="18090005" w:tentative="1">
+      <w:start w:val="1"/>
+      <w:numFmt w:val="bullet"/>
+      <w:lvlText w:val=""/>
+      <w:lvlJc w:val="left"/>
+      <w:pPr>
+        <w:ind w:left="4320" w:hanging="360"/>
+      </w:pPr>
+      <w:rPr>
+        <w:rFonts w:ascii="Wingdings" w:hAnsi="Wingdings" w:hint="default"/>
+      </w:rPr>
+    </w:lvl>
+    <w:lvl w:ilvl="6" w:tplc="18090001" w:tentative="1">
+      <w:start w:val="1"/>
+      <w:numFmt w:val="bullet"/>
+      <w:lvlText w:val=""/>
+      <w:lvlJc w:val="left"/>
+      <w:pPr>
+        <w:ind w:left="5040" w:hanging="360"/>
+      </w:pPr>
+      <w:rPr>
+        <w:rFonts w:ascii="Symbol" w:hAnsi="Symbol" w:hint="default"/>
+      </w:rPr>
+    </w:lvl>
+    <w:lvl w:ilvl="7" w:tplc="18090003" w:tentative="1">
+      <w:start w:val="1"/>
+      <w:numFmt w:val="bullet"/>
+      <w:lvlText w:val="o"/>
+      <w:lvlJc w:val="left"/>
+      <w:pPr>
+        <w:ind w:left="5760" w:hanging="360"/>
+      </w:pPr>
+      <w:rPr>
+        <w:rFonts w:ascii="Courier New" w:hAnsi="Courier New" w:cs="Courier New" w:hint="default"/>
+      </w:rPr>
+    </w:lvl>
+    <w:lvl w:ilvl="8" w:tplc="18090005" w:tentative="1">
+      <w:start w:val="1"/>
+      <w:numFmt w:val="bullet"/>
+      <w:lvlText w:val=""/>
+      <w:lvlJc w:val="left"/>
+      <w:pPr>
+        <w:ind w:left="6480" w:hanging="360"/>
+      </w:pPr>
+      <w:rPr>
+        <w:rFonts w:ascii="Wingdings" w:hAnsi="Wingdings" w:hint="default"/>
+      </w:rPr>
+    </w:lvl>
+  </w:abstractNum>
+  <w:abstractNum w:abstractNumId="3">
     <w:nsid w:val="5F615BFE"/>
     <w:multiLevelType w:val="hybridMultilevel"/>
     <w:tmpl w:val="ECDEA280"/>
@@ -2058,7 +2298,96 @@
       </w:rPr>
     </w:lvl>
   </w:abstractNum>
-  <w:abstractNum w:abstractNumId="3">
+  <w:abstractNum w:abstractNumId="4">
+    <w:nsid w:val="64B07357"/>
+    <w:multiLevelType w:val="hybridMultilevel"/>
+    <w:tmpl w:val="2AF454FC"/>
+    <w:lvl w:ilvl="0" w:tplc="C76E5434">
+      <w:start w:val="1"/>
+      <w:numFmt w:val="decimal"/>
+      <w:lvlText w:val="%1."/>
+      <w:lvlJc w:val="left"/>
+      <w:pPr>
+        <w:ind w:left="720" w:hanging="360"/>
+      </w:pPr>
+      <w:rPr>
+        <w:rFonts w:hint="default"/>
+      </w:rPr>
+    </w:lvl>
+    <w:lvl w:ilvl="1" w:tplc="18090019" w:tentative="1">
+      <w:start w:val="1"/>
+      <w:numFmt w:val="lowerLetter"/>
+      <w:lvlText w:val="%2."/>
+      <w:lvlJc w:val="left"/>
+      <w:pPr>
+        <w:ind w:left="1440" w:hanging="360"/>
+      </w:pPr>
+    </w:lvl>
+    <w:lvl w:ilvl="2" w:tplc="1809001B" w:tentative="1">
+      <w:start w:val="1"/>
+      <w:numFmt w:val="lowerRoman"/>
+      <w:lvlText w:val="%3."/>
+      <w:lvlJc w:val="right"/>
+      <w:pPr>
+        <w:ind w:left="2160" w:hanging="180"/>
+      </w:pPr>
+    </w:lvl>
+    <w:lvl w:ilvl="3" w:tplc="1809000F" w:tentative="1">
+      <w:start w:val="1"/>
+      <w:numFmt w:val="decimal"/>
+      <w:lvlText w:val="%4."/>
+      <w:lvlJc w:val="left"/>
+      <w:pPr>
+        <w:ind w:left="2880" w:hanging="360"/>
+      </w:pPr>
+    </w:lvl>
+    <w:lvl w:ilvl="4" w:tplc="18090019" w:tentative="1">
+      <w:start w:val="1"/>
+      <w:numFmt w:val="lowerLetter"/>
+      <w:lvlText w:val="%5."/>
+      <w:lvlJc w:val="left"/>
+      <w:pPr>
+        <w:ind w:left="3600" w:hanging="360"/>
+      </w:pPr>
+    </w:lvl>
+    <w:lvl w:ilvl="5" w:tplc="1809001B" w:tentative="1">
+      <w:start w:val="1"/>
+      <w:numFmt w:val="lowerRoman"/>
+      <w:lvlText w:val="%6."/>
+      <w:lvlJc w:val="right"/>
+      <w:pPr>
+        <w:ind w:left="4320" w:hanging="180"/>
+      </w:pPr>
+    </w:lvl>
+    <w:lvl w:ilvl="6" w:tplc="1809000F" w:tentative="1">
+      <w:start w:val="1"/>
+      <w:numFmt w:val="decimal"/>
+      <w:lvlText w:val="%7."/>
+      <w:lvlJc w:val="left"/>
+      <w:pPr>
+        <w:ind w:left="5040" w:hanging="360"/>
+      </w:pPr>
+    </w:lvl>
+    <w:lvl w:ilvl="7" w:tplc="18090019" w:tentative="1">
+      <w:start w:val="1"/>
+      <w:numFmt w:val="lowerLetter"/>
+      <w:lvlText w:val="%8."/>
+      <w:lvlJc w:val="left"/>
+      <w:pPr>
+        <w:ind w:left="5760" w:hanging="360"/>
+      </w:pPr>
+    </w:lvl>
+    <w:lvl w:ilvl="8" w:tplc="1809001B" w:tentative="1">
+      <w:start w:val="1"/>
+      <w:numFmt w:val="lowerRoman"/>
+      <w:lvlText w:val="%9."/>
+      <w:lvlJc w:val="right"/>
+      <w:pPr>
+        <w:ind w:left="6480" w:hanging="180"/>
+      </w:pPr>
+    </w:lvl>
+  </w:abstractNum>
+  <w:abstractNum w:abstractNumId="5">
     <w:nsid w:val="66F8132A"/>
     <w:multiLevelType w:val="hybridMultilevel"/>
     <w:tmpl w:val="D0C4766E"/>
@@ -2171,7 +2500,7 @@
       </w:rPr>
     </w:lvl>
   </w:abstractNum>
-  <w:abstractNum w:abstractNumId="4">
+  <w:abstractNum w:abstractNumId="6">
     <w:nsid w:val="69DD13B2"/>
     <w:multiLevelType w:val="hybridMultilevel"/>
     <w:tmpl w:val="7B0AC2C2"/>
@@ -2288,15 +2617,21 @@
     <w:abstractNumId w:val="0"/>
   </w:num>
   <w:num w:numId="2">
-    <w:abstractNumId w:val="2"/>
+    <w:abstractNumId w:val="3"/>
   </w:num>
   <w:num w:numId="3">
-    <w:abstractNumId w:val="3"/>
+    <w:abstractNumId w:val="5"/>
   </w:num>
   <w:num w:numId="4">
     <w:abstractNumId w:val="1"/>
   </w:num>
   <w:num w:numId="5">
+    <w:abstractNumId w:val="6"/>
+  </w:num>
+  <w:num w:numId="6">
+    <w:abstractNumId w:val="2"/>
+  </w:num>
+  <w:num w:numId="7">
     <w:abstractNumId w:val="4"/>
   </w:num>
 </w:numbering>
@@ -2461,6 +2796,7 @@
   <w:style w:type="paragraph" w:default="1" w:styleId="Normal">
     <w:name w:val="Normal"/>
     <w:qFormat/>
+    <w:rsid w:val="00D166DE"/>
   </w:style>
   <w:style w:type="paragraph" w:styleId="Heading1">
     <w:name w:val="heading 1"/>
@@ -2469,7 +2805,7 @@
     <w:link w:val="Heading1Char"/>
     <w:uiPriority w:val="9"/>
     <w:qFormat/>
-    <w:rsid w:val="002B5C0E"/>
+    <w:rsid w:val="0074462E"/>
     <w:pPr>
       <w:keepNext/>
       <w:keepLines/>
@@ -2509,6 +2845,28 @@
       <w:rFonts w:ascii="Calibri" w:hAnsi="Calibri" w:cs="Calibri"/>
       <w:b/>
       <w:color w:val="262626" w:themeColor="text1" w:themeTint="D9"/>
+    </w:rPr>
+  </w:style>
+  <w:style w:type="paragraph" w:styleId="Heading3">
+    <w:name w:val="heading 3"/>
+    <w:basedOn w:val="Normal"/>
+    <w:next w:val="Normal"/>
+    <w:link w:val="Heading3Char"/>
+    <w:uiPriority w:val="9"/>
+    <w:unhideWhenUsed/>
+    <w:qFormat/>
+    <w:rsid w:val="00DD326D"/>
+    <w:pPr>
+      <w:keepNext/>
+      <w:keepLines/>
+      <w:spacing w:before="200" w:after="0"/>
+      <w:outlineLvl w:val="2"/>
+    </w:pPr>
+    <w:rPr>
+      <w:rFonts w:asciiTheme="majorHAnsi" w:eastAsiaTheme="majorEastAsia" w:hAnsiTheme="majorHAnsi" w:cstheme="majorBidi"/>
+      <w:b/>
+      <w:bCs/>
+      <w:color w:val="4F81BD" w:themeColor="accent1"/>
     </w:rPr>
   </w:style>
   <w:style w:type="character" w:default="1" w:styleId="DefaultParagraphFont">
@@ -2595,7 +2953,7 @@
     <w:basedOn w:val="DefaultParagraphFont"/>
     <w:link w:val="Heading1"/>
     <w:uiPriority w:val="9"/>
-    <w:rsid w:val="002B5C0E"/>
+    <w:rsid w:val="0074462E"/>
     <w:rPr>
       <w:rFonts w:asciiTheme="majorHAnsi" w:eastAsiaTheme="majorEastAsia" w:hAnsiTheme="majorHAnsi" w:cstheme="majorBidi"/>
       <w:b/>
@@ -2630,7 +2988,6 @@
     <w:basedOn w:val="Heading1"/>
     <w:next w:val="Normal"/>
     <w:uiPriority w:val="39"/>
-    <w:semiHidden/>
     <w:unhideWhenUsed/>
     <w:qFormat/>
     <w:rsid w:val="001B51F2"/>
@@ -2758,6 +3115,19 @@
     <w:link w:val="Footer"/>
     <w:uiPriority w:val="99"/>
     <w:rsid w:val="001B51F2"/>
+  </w:style>
+  <w:style w:type="character" w:customStyle="1" w:styleId="Heading3Char">
+    <w:name w:val="Heading 3 Char"/>
+    <w:basedOn w:val="DefaultParagraphFont"/>
+    <w:link w:val="Heading3"/>
+    <w:uiPriority w:val="9"/>
+    <w:rsid w:val="00DD326D"/>
+    <w:rPr>
+      <w:rFonts w:asciiTheme="majorHAnsi" w:eastAsiaTheme="majorEastAsia" w:hAnsiTheme="majorHAnsi" w:cstheme="majorBidi"/>
+      <w:b/>
+      <w:bCs/>
+      <w:color w:val="4F81BD" w:themeColor="accent1"/>
+    </w:rPr>
   </w:style>
 </w:styles>
 </file>

</xml_diff>